<commit_message>
i added words - swam, knew
</commit_message>
<xml_diff>
--- a/EN.docx
+++ b/EN.docx
@@ -8609,6 +8609,90 @@
                 <w:lang w:val="en-US"/>
               </w:rPr>
             </w:pPr>
+            <w:r>
+              <w:rPr>
+                <w:lang w:val="en-US"/>
+              </w:rPr>
+              <w:t>swam</w:t>
+            </w:r>
+          </w:p>
+        </w:tc>
+        <w:tc>
+          <w:tcPr>
+            <w:tcW w:w="3115" w:type="dxa"/>
+          </w:tcPr>
+          <w:p>
+            <w:r>
+              <w:t>Плавал(и)</w:t>
+            </w:r>
+          </w:p>
+        </w:tc>
+        <w:tc>
+          <w:tcPr>
+            <w:tcW w:w="3115" w:type="dxa"/>
+          </w:tcPr>
+          <w:p>
+            <w:pPr>
+              <w:rPr>
+                <w:lang w:val="en-US"/>
+              </w:rPr>
+            </w:pPr>
+          </w:p>
+        </w:tc>
+      </w:tr>
+      <w:tr>
+        <w:tc>
+          <w:tcPr>
+            <w:tcW w:w="3115" w:type="dxa"/>
+          </w:tcPr>
+          <w:p>
+            <w:pPr>
+              <w:rPr>
+                <w:lang w:val="en-US"/>
+              </w:rPr>
+            </w:pPr>
+            <w:r>
+              <w:rPr>
+                <w:lang w:val="en-US"/>
+              </w:rPr>
+              <w:t>knew</w:t>
+            </w:r>
+          </w:p>
+        </w:tc>
+        <w:tc>
+          <w:tcPr>
+            <w:tcW w:w="3115" w:type="dxa"/>
+          </w:tcPr>
+          <w:p>
+            <w:r>
+              <w:t>Знал(а)(и)</w:t>
+            </w:r>
+          </w:p>
+        </w:tc>
+        <w:tc>
+          <w:tcPr>
+            <w:tcW w:w="3115" w:type="dxa"/>
+          </w:tcPr>
+          <w:p>
+            <w:pPr>
+              <w:rPr>
+                <w:lang w:val="en-US"/>
+              </w:rPr>
+            </w:pPr>
+          </w:p>
+        </w:tc>
+      </w:tr>
+      <w:tr>
+        <w:tc>
+          <w:tcPr>
+            <w:tcW w:w="3115" w:type="dxa"/>
+          </w:tcPr>
+          <w:p>
+            <w:pPr>
+              <w:rPr>
+                <w:lang w:val="en-US"/>
+              </w:rPr>
+            </w:pPr>
           </w:p>
         </w:tc>
         <w:tc>
@@ -8705,111 +8789,48 @@
                 <w:lang w:val="en-US"/>
               </w:rPr>
             </w:pPr>
+          </w:p>
+        </w:tc>
+        <w:tc>
+          <w:tcPr>
+            <w:tcW w:w="3115" w:type="dxa"/>
+          </w:tcPr>
+          <w:p/>
+        </w:tc>
+        <w:tc>
+          <w:tcPr>
+            <w:tcW w:w="3115" w:type="dxa"/>
+          </w:tcPr>
+          <w:p>
+            <w:pPr>
+              <w:rPr>
+                <w:lang w:val="en-US"/>
+              </w:rPr>
+            </w:pPr>
+          </w:p>
+        </w:tc>
+      </w:tr>
+      <w:tr>
+        <w:tc>
+          <w:tcPr>
+            <w:tcW w:w="3115" w:type="dxa"/>
+          </w:tcPr>
+          <w:p>
+            <w:pPr>
+              <w:rPr>
+                <w:lang w:val="en-US"/>
+              </w:rPr>
+            </w:pPr>
+          </w:p>
+        </w:tc>
+        <w:tc>
+          <w:tcPr>
+            <w:tcW w:w="3115" w:type="dxa"/>
+          </w:tcPr>
+          <w:p>
             <w:bookmarkStart w:id="0" w:name="_GoBack"/>
             <w:bookmarkEnd w:id="0"/>
           </w:p>
-        </w:tc>
-        <w:tc>
-          <w:tcPr>
-            <w:tcW w:w="3115" w:type="dxa"/>
-          </w:tcPr>
-          <w:p/>
-        </w:tc>
-        <w:tc>
-          <w:tcPr>
-            <w:tcW w:w="3115" w:type="dxa"/>
-          </w:tcPr>
-          <w:p>
-            <w:pPr>
-              <w:rPr>
-                <w:lang w:val="en-US"/>
-              </w:rPr>
-            </w:pPr>
-          </w:p>
-        </w:tc>
-      </w:tr>
-      <w:tr>
-        <w:tc>
-          <w:tcPr>
-            <w:tcW w:w="3115" w:type="dxa"/>
-          </w:tcPr>
-          <w:p>
-            <w:pPr>
-              <w:rPr>
-                <w:lang w:val="en-US"/>
-              </w:rPr>
-            </w:pPr>
-          </w:p>
-        </w:tc>
-        <w:tc>
-          <w:tcPr>
-            <w:tcW w:w="3115" w:type="dxa"/>
-          </w:tcPr>
-          <w:p/>
-        </w:tc>
-        <w:tc>
-          <w:tcPr>
-            <w:tcW w:w="3115" w:type="dxa"/>
-          </w:tcPr>
-          <w:p>
-            <w:pPr>
-              <w:rPr>
-                <w:lang w:val="en-US"/>
-              </w:rPr>
-            </w:pPr>
-          </w:p>
-        </w:tc>
-      </w:tr>
-      <w:tr>
-        <w:tc>
-          <w:tcPr>
-            <w:tcW w:w="3115" w:type="dxa"/>
-          </w:tcPr>
-          <w:p>
-            <w:pPr>
-              <w:rPr>
-                <w:lang w:val="en-US"/>
-              </w:rPr>
-            </w:pPr>
-          </w:p>
-        </w:tc>
-        <w:tc>
-          <w:tcPr>
-            <w:tcW w:w="3115" w:type="dxa"/>
-          </w:tcPr>
-          <w:p/>
-        </w:tc>
-        <w:tc>
-          <w:tcPr>
-            <w:tcW w:w="3115" w:type="dxa"/>
-          </w:tcPr>
-          <w:p>
-            <w:pPr>
-              <w:rPr>
-                <w:lang w:val="en-US"/>
-              </w:rPr>
-            </w:pPr>
-          </w:p>
-        </w:tc>
-      </w:tr>
-      <w:tr>
-        <w:tc>
-          <w:tcPr>
-            <w:tcW w:w="3115" w:type="dxa"/>
-          </w:tcPr>
-          <w:p>
-            <w:pPr>
-              <w:rPr>
-                <w:lang w:val="en-US"/>
-              </w:rPr>
-            </w:pPr>
-          </w:p>
-        </w:tc>
-        <w:tc>
-          <w:tcPr>
-            <w:tcW w:w="3115" w:type="dxa"/>
-          </w:tcPr>
-          <w:p/>
         </w:tc>
         <w:tc>
           <w:tcPr>
@@ -9565,7 +9586,7 @@
 </file>
 
 <file path=customXml/itemProps1.xml><?xml version="1.0" encoding="utf-8"?>
-<ds:datastoreItem xmlns:ds="http://schemas.openxmlformats.org/officeDocument/2006/customXml" ds:itemID="{A82C98AD-1412-4630-8E2F-AE34C87852B2}">
+<ds:datastoreItem xmlns:ds="http://schemas.openxmlformats.org/officeDocument/2006/customXml" ds:itemID="{DC035C61-291B-4CC9-A177-A3A453ADB555}">
   <ds:schemaRefs>
     <ds:schemaRef ds:uri="http://schemas.openxmlformats.org/officeDocument/2006/bibliography"/>
   </ds:schemaRefs>

</xml_diff>

<commit_message>
Past(-ed) and Past: C+S
</commit_message>
<xml_diff>
--- a/EN.docx
+++ b/EN.docx
@@ -6139,8 +6139,6 @@
                 <w:lang w:val="en-US"/>
               </w:rPr>
             </w:pPr>
-            <w:bookmarkStart w:id="0" w:name="_GoBack"/>
-            <w:bookmarkEnd w:id="0"/>
           </w:p>
         </w:tc>
         <w:tc>
@@ -6343,6 +6341,12 @@
                 <w:lang w:val="en-US"/>
               </w:rPr>
             </w:pPr>
+            <w:r>
+              <w:rPr>
+                <w:b/>
+              </w:rPr>
+              <w:t xml:space="preserve">Прошлое </w:t>
+            </w:r>
             <w:r>
               <w:rPr>
                 <w:b/>
@@ -9639,6 +9643,46 @@
       <w:tr>
         <w:tc>
           <w:tcPr>
+            <w:tcW w:w="3115" w:type="dxa"/>
+          </w:tcPr>
+          <w:p/>
+        </w:tc>
+        <w:tc>
+          <w:tcPr>
+            <w:tcW w:w="3115" w:type="dxa"/>
+          </w:tcPr>
+          <w:p/>
+        </w:tc>
+        <w:tc>
+          <w:tcPr>
+            <w:tcW w:w="3115" w:type="dxa"/>
+          </w:tcPr>
+          <w:p/>
+        </w:tc>
+      </w:tr>
+      <w:tr>
+        <w:tc>
+          <w:tcPr>
+            <w:tcW w:w="3115" w:type="dxa"/>
+          </w:tcPr>
+          <w:p/>
+        </w:tc>
+        <w:tc>
+          <w:tcPr>
+            <w:tcW w:w="3115" w:type="dxa"/>
+          </w:tcPr>
+          <w:p/>
+        </w:tc>
+        <w:tc>
+          <w:tcPr>
+            <w:tcW w:w="3115" w:type="dxa"/>
+          </w:tcPr>
+          <w:p/>
+        </w:tc>
+      </w:tr>
+      <w:tr>
+        <w:tc>
+          <w:tcPr>
             <w:tcW w:w="9345" w:type="dxa"/>
             <w:gridSpan w:val="3"/>
           </w:tcPr>
@@ -9647,49 +9691,2765 @@
               <w:jc w:val="center"/>
               <w:rPr>
                 <w:b/>
+                <w:lang w:val="en-US"/>
               </w:rPr>
             </w:pPr>
             <w:r>
               <w:rPr>
                 <w:b/>
               </w:rPr>
-              <w:t>Сравнение 2</w:t>
-            </w:r>
-          </w:p>
-        </w:tc>
-      </w:tr>
-      <w:tr>
-        <w:tc>
-          <w:tcPr>
-            <w:tcW w:w="3115" w:type="dxa"/>
-          </w:tcPr>
-          <w:p/>
-        </w:tc>
-        <w:tc>
-          <w:tcPr>
-            <w:tcW w:w="3115" w:type="dxa"/>
-          </w:tcPr>
-          <w:p/>
-        </w:tc>
-        <w:tc>
-          <w:tcPr>
-            <w:tcW w:w="3115" w:type="dxa"/>
-          </w:tcPr>
-          <w:p/>
-        </w:tc>
-      </w:tr>
-      <w:tr>
-        <w:tc>
-          <w:tcPr>
-            <w:tcW w:w="3115" w:type="dxa"/>
-          </w:tcPr>
-          <w:p/>
-        </w:tc>
-        <w:tc>
-          <w:tcPr>
-            <w:tcW w:w="3115" w:type="dxa"/>
-          </w:tcPr>
-          <w:p/>
+              <w:lastRenderedPageBreak/>
+              <w:t xml:space="preserve">Прошлое </w:t>
+            </w:r>
+            <w:r>
+              <w:rPr>
+                <w:b/>
+                <w:lang w:val="en-US"/>
+              </w:rPr>
+              <w:t>Past: C+S</w:t>
+            </w:r>
+          </w:p>
+        </w:tc>
+      </w:tr>
+      <w:tr>
+        <w:tc>
+          <w:tcPr>
+            <w:tcW w:w="6230" w:type="dxa"/>
+            <w:gridSpan w:val="2"/>
+          </w:tcPr>
+          <w:p>
+            <w:pPr>
+              <w:rPr>
+                <w:lang w:val="en-US"/>
+              </w:rPr>
+            </w:pPr>
+            <w:r>
+              <w:rPr>
+                <w:lang w:val="en-US"/>
+              </w:rPr>
+              <w:t xml:space="preserve">She </w:t>
+            </w:r>
+            <w:r>
+              <w:rPr>
+                <w:highlight w:val="yellow"/>
+                <w:lang w:val="en-US"/>
+              </w:rPr>
+              <w:t>was going</w:t>
+            </w:r>
+            <w:r>
+              <w:rPr>
+                <w:lang w:val="en-US"/>
+              </w:rPr>
+              <w:t xml:space="preserve"> to came at nine.</w:t>
+            </w:r>
+          </w:p>
+        </w:tc>
+        <w:tc>
+          <w:tcPr>
+            <w:tcW w:w="3115" w:type="dxa"/>
+          </w:tcPr>
+          <w:p>
+            <w:r>
+              <w:t xml:space="preserve">Она </w:t>
+            </w:r>
+            <w:r>
+              <w:rPr>
+                <w:highlight w:val="yellow"/>
+              </w:rPr>
+              <w:t>собиралась</w:t>
+            </w:r>
+            <w:r>
+              <w:t xml:space="preserve"> прийти в девять.</w:t>
+            </w:r>
+          </w:p>
+        </w:tc>
+      </w:tr>
+      <w:tr>
+        <w:tc>
+          <w:tcPr>
+            <w:tcW w:w="6230" w:type="dxa"/>
+            <w:gridSpan w:val="2"/>
+          </w:tcPr>
+          <w:p>
+            <w:pPr>
+              <w:rPr>
+                <w:lang w:val="en-US"/>
+              </w:rPr>
+            </w:pPr>
+            <w:r>
+              <w:rPr>
+                <w:lang w:val="en-US"/>
+              </w:rPr>
+              <w:t xml:space="preserve">We </w:t>
+            </w:r>
+            <w:r>
+              <w:rPr>
+                <w:highlight w:val="yellow"/>
+                <w:lang w:val="en-US"/>
+              </w:rPr>
+              <w:t>were going</w:t>
+            </w:r>
+            <w:r>
+              <w:rPr>
+                <w:lang w:val="en-US"/>
+              </w:rPr>
+              <w:t xml:space="preserve"> to meet at midnight</w:t>
+            </w:r>
+          </w:p>
+        </w:tc>
+        <w:tc>
+          <w:tcPr>
+            <w:tcW w:w="3115" w:type="dxa"/>
+          </w:tcPr>
+          <w:p>
+            <w:r>
+              <w:t xml:space="preserve">Мы </w:t>
+            </w:r>
+            <w:r>
+              <w:rPr>
+                <w:highlight w:val="yellow"/>
+              </w:rPr>
+              <w:t>собирались</w:t>
+            </w:r>
+            <w:r>
+              <w:t xml:space="preserve"> встретиться в полночь.</w:t>
+            </w:r>
+          </w:p>
+        </w:tc>
+      </w:tr>
+      <w:tr>
+        <w:tc>
+          <w:tcPr>
+            <w:tcW w:w="6230" w:type="dxa"/>
+            <w:gridSpan w:val="2"/>
+          </w:tcPr>
+          <w:p>
+            <w:pPr>
+              <w:rPr>
+                <w:lang w:val="en-US"/>
+              </w:rPr>
+            </w:pPr>
+            <w:r>
+              <w:rPr>
+                <w:lang w:val="en-US"/>
+              </w:rPr>
+              <w:t xml:space="preserve">I </w:t>
+            </w:r>
+            <w:r>
+              <w:rPr>
+                <w:highlight w:val="yellow"/>
+                <w:lang w:val="en-US"/>
+              </w:rPr>
+              <w:t>was going</w:t>
+            </w:r>
+            <w:r>
+              <w:rPr>
+                <w:lang w:val="en-US"/>
+              </w:rPr>
+              <w:t xml:space="preserve"> to help them tomorrow. </w:t>
+            </w:r>
+          </w:p>
+        </w:tc>
+        <w:tc>
+          <w:tcPr>
+            <w:tcW w:w="3115" w:type="dxa"/>
+          </w:tcPr>
+          <w:p>
+            <w:r>
+              <w:t xml:space="preserve">Я </w:t>
+            </w:r>
+            <w:r>
+              <w:rPr>
+                <w:highlight w:val="yellow"/>
+              </w:rPr>
+              <w:t>собирался</w:t>
+            </w:r>
+            <w:r>
+              <w:t xml:space="preserve"> помочь</w:t>
+            </w:r>
+            <w:r>
+              <w:t xml:space="preserve"> им завтра.</w:t>
+            </w:r>
+          </w:p>
+        </w:tc>
+      </w:tr>
+      <w:tr>
+        <w:tc>
+          <w:tcPr>
+            <w:tcW w:w="6230" w:type="dxa"/>
+            <w:gridSpan w:val="2"/>
+          </w:tcPr>
+          <w:p>
+            <w:pPr>
+              <w:rPr>
+                <w:lang w:val="en-US"/>
+              </w:rPr>
+            </w:pPr>
+            <w:r>
+              <w:rPr>
+                <w:highlight w:val="yellow"/>
+                <w:lang w:val="en-US"/>
+              </w:rPr>
+              <w:t>What were you thinking</w:t>
+            </w:r>
+            <w:r>
+              <w:rPr>
+                <w:lang w:val="en-US"/>
+              </w:rPr>
+              <w:t xml:space="preserve"> when you went there?</w:t>
+            </w:r>
+          </w:p>
+        </w:tc>
+        <w:tc>
+          <w:tcPr>
+            <w:tcW w:w="3115" w:type="dxa"/>
+          </w:tcPr>
+          <w:p>
+            <w:r>
+              <w:rPr>
+                <w:highlight w:val="yellow"/>
+              </w:rPr>
+              <w:t>О чём ты думала</w:t>
+            </w:r>
+            <w:r>
+              <w:t xml:space="preserve"> когда ты пошла туда?</w:t>
+            </w:r>
+          </w:p>
+        </w:tc>
+      </w:tr>
+      <w:tr>
+        <w:tc>
+          <w:tcPr>
+            <w:tcW w:w="6230" w:type="dxa"/>
+            <w:gridSpan w:val="2"/>
+          </w:tcPr>
+          <w:p>
+            <w:pPr>
+              <w:rPr>
+                <w:lang w:val="en-US"/>
+              </w:rPr>
+            </w:pPr>
+            <w:r>
+              <w:rPr>
+                <w:lang w:val="en-US"/>
+              </w:rPr>
+              <w:t xml:space="preserve">I </w:t>
+            </w:r>
+            <w:r>
+              <w:rPr>
+                <w:highlight w:val="yellow"/>
+                <w:lang w:val="en-US"/>
+              </w:rPr>
+              <w:t>was watching</w:t>
+            </w:r>
+            <w:r>
+              <w:rPr>
+                <w:lang w:val="en-US"/>
+              </w:rPr>
+              <w:t xml:space="preserve"> news when she </w:t>
+            </w:r>
+            <w:r>
+              <w:rPr>
+                <w:highlight w:val="yellow"/>
+                <w:lang w:val="en-US"/>
+              </w:rPr>
+              <w:t>came home</w:t>
+            </w:r>
+            <w:r>
+              <w:rPr>
+                <w:lang w:val="en-US"/>
+              </w:rPr>
+              <w:t>.</w:t>
+            </w:r>
+          </w:p>
+        </w:tc>
+        <w:tc>
+          <w:tcPr>
+            <w:tcW w:w="3115" w:type="dxa"/>
+          </w:tcPr>
+          <w:p>
+            <w:r>
+              <w:t xml:space="preserve">Я </w:t>
+            </w:r>
+            <w:r>
+              <w:rPr>
+                <w:highlight w:val="yellow"/>
+              </w:rPr>
+              <w:t>смотрел</w:t>
+            </w:r>
+            <w:r>
+              <w:t xml:space="preserve"> новости, когда она </w:t>
+            </w:r>
+            <w:r>
+              <w:rPr>
+                <w:highlight w:val="yellow"/>
+              </w:rPr>
+              <w:t>пришла домой</w:t>
+            </w:r>
+            <w:r>
+              <w:t>.</w:t>
+            </w:r>
+          </w:p>
+        </w:tc>
+      </w:tr>
+      <w:tr>
+        <w:tc>
+          <w:tcPr>
+            <w:tcW w:w="3115" w:type="dxa"/>
+          </w:tcPr>
+          <w:p>
+            <w:pPr>
+              <w:rPr>
+                <w:lang w:val="en-US"/>
+              </w:rPr>
+            </w:pPr>
+            <w:r>
+              <w:rPr>
+                <w:lang w:val="en-US"/>
+              </w:rPr>
+              <w:t>go</w:t>
+            </w:r>
+          </w:p>
+        </w:tc>
+        <w:tc>
+          <w:tcPr>
+            <w:tcW w:w="3115" w:type="dxa"/>
+          </w:tcPr>
+          <w:p>
+            <w:r>
+              <w:t>идти</w:t>
+            </w:r>
+          </w:p>
+        </w:tc>
+        <w:tc>
+          <w:tcPr>
+            <w:tcW w:w="3115" w:type="dxa"/>
+          </w:tcPr>
+          <w:p/>
+        </w:tc>
+      </w:tr>
+      <w:tr>
+        <w:tc>
+          <w:tcPr>
+            <w:tcW w:w="3115" w:type="dxa"/>
+          </w:tcPr>
+          <w:p>
+            <w:pPr>
+              <w:rPr>
+                <w:lang w:val="en-US"/>
+              </w:rPr>
+            </w:pPr>
+            <w:r>
+              <w:rPr>
+                <w:lang w:val="en-US"/>
+              </w:rPr>
+              <w:t xml:space="preserve">Went </w:t>
+            </w:r>
+          </w:p>
+        </w:tc>
+        <w:tc>
+          <w:tcPr>
+            <w:tcW w:w="3115" w:type="dxa"/>
+          </w:tcPr>
+          <w:p>
+            <w:r>
+              <w:t>пошёл</w:t>
+            </w:r>
+          </w:p>
+        </w:tc>
+        <w:tc>
+          <w:tcPr>
+            <w:tcW w:w="3115" w:type="dxa"/>
+          </w:tcPr>
+          <w:p/>
+        </w:tc>
+      </w:tr>
+      <w:tr>
+        <w:tc>
+          <w:tcPr>
+            <w:tcW w:w="3115" w:type="dxa"/>
+          </w:tcPr>
+          <w:p>
+            <w:pPr>
+              <w:rPr>
+                <w:lang w:val="en-US"/>
+              </w:rPr>
+            </w:pPr>
+          </w:p>
+        </w:tc>
+        <w:tc>
+          <w:tcPr>
+            <w:tcW w:w="3115" w:type="dxa"/>
+          </w:tcPr>
+          <w:p/>
+        </w:tc>
+        <w:tc>
+          <w:tcPr>
+            <w:tcW w:w="3115" w:type="dxa"/>
+          </w:tcPr>
+          <w:p/>
+        </w:tc>
+      </w:tr>
+      <w:tr>
+        <w:tc>
+          <w:tcPr>
+            <w:tcW w:w="3115" w:type="dxa"/>
+          </w:tcPr>
+          <w:p>
+            <w:pPr>
+              <w:rPr>
+                <w:lang w:val="en-US"/>
+              </w:rPr>
+            </w:pPr>
+            <w:r>
+              <w:rPr>
+                <w:lang w:val="en-US"/>
+              </w:rPr>
+              <w:t>come</w:t>
+            </w:r>
+          </w:p>
+        </w:tc>
+        <w:tc>
+          <w:tcPr>
+            <w:tcW w:w="3115" w:type="dxa"/>
+          </w:tcPr>
+          <w:p>
+            <w:r>
+              <w:t>приходить</w:t>
+            </w:r>
+          </w:p>
+        </w:tc>
+        <w:tc>
+          <w:tcPr>
+            <w:tcW w:w="3115" w:type="dxa"/>
+          </w:tcPr>
+          <w:p/>
+        </w:tc>
+      </w:tr>
+      <w:tr>
+        <w:tc>
+          <w:tcPr>
+            <w:tcW w:w="3115" w:type="dxa"/>
+          </w:tcPr>
+          <w:p>
+            <w:pPr>
+              <w:rPr>
+                <w:lang w:val="en-US"/>
+              </w:rPr>
+            </w:pPr>
+            <w:r>
+              <w:rPr>
+                <w:lang w:val="en-US"/>
+              </w:rPr>
+              <w:t>Came</w:t>
+            </w:r>
+          </w:p>
+        </w:tc>
+        <w:tc>
+          <w:tcPr>
+            <w:tcW w:w="3115" w:type="dxa"/>
+          </w:tcPr>
+          <w:p>
+            <w:r>
+              <w:t>Пришёл</w:t>
+            </w:r>
+          </w:p>
+        </w:tc>
+        <w:tc>
+          <w:tcPr>
+            <w:tcW w:w="3115" w:type="dxa"/>
+          </w:tcPr>
+          <w:p/>
+        </w:tc>
+      </w:tr>
+      <w:tr>
+        <w:tc>
+          <w:tcPr>
+            <w:tcW w:w="3115" w:type="dxa"/>
+          </w:tcPr>
+          <w:p/>
+        </w:tc>
+        <w:tc>
+          <w:tcPr>
+            <w:tcW w:w="3115" w:type="dxa"/>
+          </w:tcPr>
+          <w:p/>
+        </w:tc>
+        <w:tc>
+          <w:tcPr>
+            <w:tcW w:w="3115" w:type="dxa"/>
+          </w:tcPr>
+          <w:p/>
+        </w:tc>
+      </w:tr>
+      <w:tr>
+        <w:tc>
+          <w:tcPr>
+            <w:tcW w:w="6230" w:type="dxa"/>
+            <w:gridSpan w:val="2"/>
+          </w:tcPr>
+          <w:p>
+            <w:pPr>
+              <w:rPr>
+                <w:lang w:val="en-US"/>
+              </w:rPr>
+            </w:pPr>
+            <w:r>
+              <w:rPr>
+                <w:lang w:val="en-US"/>
+              </w:rPr>
+              <w:t>They were still sleeping when I went home.</w:t>
+            </w:r>
+          </w:p>
+        </w:tc>
+        <w:tc>
+          <w:tcPr>
+            <w:tcW w:w="3115" w:type="dxa"/>
+          </w:tcPr>
+          <w:p>
+            <w:r>
+              <w:t>Они всё ещё спали когда я пошёл домой.</w:t>
+            </w:r>
+          </w:p>
+        </w:tc>
+      </w:tr>
+      <w:tr>
+        <w:tc>
+          <w:tcPr>
+            <w:tcW w:w="3115" w:type="dxa"/>
+          </w:tcPr>
+          <w:p>
+            <w:pPr>
+              <w:rPr>
+                <w:lang w:val="en-US"/>
+              </w:rPr>
+            </w:pPr>
+            <w:r>
+              <w:rPr>
+                <w:lang w:val="en-US"/>
+              </w:rPr>
+              <w:t>interrupted</w:t>
+            </w:r>
+          </w:p>
+        </w:tc>
+        <w:tc>
+          <w:tcPr>
+            <w:tcW w:w="3115" w:type="dxa"/>
+          </w:tcPr>
+          <w:p>
+            <w:r>
+              <w:t>Прервал, прерванный</w:t>
+            </w:r>
+          </w:p>
+        </w:tc>
+        <w:tc>
+          <w:tcPr>
+            <w:tcW w:w="3115" w:type="dxa"/>
+          </w:tcPr>
+          <w:p/>
+        </w:tc>
+      </w:tr>
+      <w:tr>
+        <w:tc>
+          <w:tcPr>
+            <w:tcW w:w="3115" w:type="dxa"/>
+          </w:tcPr>
+          <w:p>
+            <w:r>
+              <w:rPr>
+                <w:lang w:val="en-US"/>
+              </w:rPr>
+              <w:t>L</w:t>
+            </w:r>
+            <w:r>
+              <w:rPr>
+                <w:lang w:val="en-US"/>
+              </w:rPr>
+              <w:t>eft</w:t>
+            </w:r>
+            <w:r>
+              <w:t xml:space="preserve"> (от </w:t>
+            </w:r>
+            <w:r>
+              <w:rPr>
+                <w:lang w:val="en-US"/>
+              </w:rPr>
+              <w:t>leaving</w:t>
+            </w:r>
+            <w:r>
+              <w:t>)</w:t>
+            </w:r>
+          </w:p>
+        </w:tc>
+        <w:tc>
+          <w:tcPr>
+            <w:tcW w:w="3115" w:type="dxa"/>
+          </w:tcPr>
+          <w:p>
+            <w:r>
+              <w:t>ушёл</w:t>
+            </w:r>
+          </w:p>
+        </w:tc>
+        <w:tc>
+          <w:tcPr>
+            <w:tcW w:w="3115" w:type="dxa"/>
+          </w:tcPr>
+          <w:p>
+            <w:r>
+              <w:rPr>
+                <w:lang w:val="en-US"/>
+              </w:rPr>
+              <w:t xml:space="preserve">I left - </w:t>
+            </w:r>
+            <w:r>
+              <w:t xml:space="preserve">Я ушёл </w:t>
+            </w:r>
+          </w:p>
+        </w:tc>
+      </w:tr>
+      <w:tr>
+        <w:tc>
+          <w:tcPr>
+            <w:tcW w:w="3115" w:type="dxa"/>
+          </w:tcPr>
+          <w:p>
+            <w:pPr>
+              <w:rPr>
+                <w:lang w:val="en-US"/>
+              </w:rPr>
+            </w:pPr>
+            <w:r>
+              <w:rPr>
+                <w:lang w:val="en-US"/>
+              </w:rPr>
+              <w:t>Kind (</w:t>
+            </w:r>
+            <w:proofErr w:type="spellStart"/>
+            <w:r>
+              <w:rPr>
+                <w:lang w:val="en-US"/>
+              </w:rPr>
+              <w:t>kaind</w:t>
+            </w:r>
+            <w:proofErr w:type="spellEnd"/>
+            <w:r>
+              <w:rPr>
+                <w:lang w:val="en-US"/>
+              </w:rPr>
+              <w:t>)</w:t>
+            </w:r>
+          </w:p>
+        </w:tc>
+        <w:tc>
+          <w:tcPr>
+            <w:tcW w:w="3115" w:type="dxa"/>
+          </w:tcPr>
+          <w:p>
+            <w:r>
+              <w:t>какую</w:t>
+            </w:r>
+          </w:p>
+        </w:tc>
+        <w:tc>
+          <w:tcPr>
+            <w:tcW w:w="3115" w:type="dxa"/>
+          </w:tcPr>
+          <w:p/>
+        </w:tc>
+      </w:tr>
+      <w:tr>
+        <w:tc>
+          <w:tcPr>
+            <w:tcW w:w="3115" w:type="dxa"/>
+          </w:tcPr>
+          <w:p>
+            <w:pPr>
+              <w:rPr>
+                <w:lang w:val="en-US"/>
+              </w:rPr>
+            </w:pPr>
+            <w:r>
+              <w:rPr>
+                <w:lang w:val="en-US"/>
+              </w:rPr>
+              <w:t xml:space="preserve">Difficult </w:t>
+            </w:r>
+          </w:p>
+          <w:p>
+            <w:pPr>
+              <w:rPr>
+                <w:lang w:val="en-US"/>
+              </w:rPr>
+            </w:pPr>
+          </w:p>
+        </w:tc>
+        <w:tc>
+          <w:tcPr>
+            <w:tcW w:w="3115" w:type="dxa"/>
+          </w:tcPr>
+          <w:p>
+            <w:r>
+              <w:t>сложную</w:t>
+            </w:r>
+          </w:p>
+        </w:tc>
+        <w:tc>
+          <w:tcPr>
+            <w:tcW w:w="3115" w:type="dxa"/>
+          </w:tcPr>
+          <w:p/>
+        </w:tc>
+      </w:tr>
+      <w:tr>
+        <w:tc>
+          <w:tcPr>
+            <w:tcW w:w="3115" w:type="dxa"/>
+          </w:tcPr>
+          <w:p>
+            <w:pPr>
+              <w:rPr>
+                <w:lang w:val="en-US"/>
+              </w:rPr>
+            </w:pPr>
+          </w:p>
+        </w:tc>
+        <w:tc>
+          <w:tcPr>
+            <w:tcW w:w="3115" w:type="dxa"/>
+          </w:tcPr>
+          <w:p/>
+        </w:tc>
+        <w:tc>
+          <w:tcPr>
+            <w:tcW w:w="3115" w:type="dxa"/>
+          </w:tcPr>
+          <w:p/>
+        </w:tc>
+      </w:tr>
+      <w:tr>
+        <w:tc>
+          <w:tcPr>
+            <w:tcW w:w="9345" w:type="dxa"/>
+            <w:gridSpan w:val="3"/>
+          </w:tcPr>
+          <w:p>
+            <w:pPr>
+              <w:jc w:val="center"/>
+            </w:pPr>
+            <w:r>
+              <w:rPr>
+                <w:b/>
+                <w:lang w:val="en-US"/>
+              </w:rPr>
+              <w:t>Passive Voice</w:t>
+            </w:r>
+            <w:r>
+              <w:rPr>
+                <w:lang w:val="en-US"/>
+              </w:rPr>
+              <w:t xml:space="preserve"> – </w:t>
+            </w:r>
+            <w:r>
+              <w:t>пассивный залог.</w:t>
+            </w:r>
+          </w:p>
+        </w:tc>
+      </w:tr>
+      <w:tr>
+        <w:tc>
+          <w:tcPr>
+            <w:tcW w:w="3115" w:type="dxa"/>
+          </w:tcPr>
+          <w:p>
+            <w:pPr>
+              <w:rPr>
+                <w:lang w:val="en-US"/>
+              </w:rPr>
+            </w:pPr>
+            <w:r>
+              <w:rPr>
+                <w:lang w:val="en-US"/>
+              </w:rPr>
+              <w:t>made</w:t>
+            </w:r>
+          </w:p>
+        </w:tc>
+        <w:tc>
+          <w:tcPr>
+            <w:tcW w:w="3115" w:type="dxa"/>
+          </w:tcPr>
+          <w:p>
+            <w:r>
+              <w:t>сделано</w:t>
+            </w:r>
+          </w:p>
+        </w:tc>
+        <w:tc>
+          <w:tcPr>
+            <w:tcW w:w="3115" w:type="dxa"/>
+          </w:tcPr>
+          <w:p>
+            <w:pPr>
+              <w:rPr>
+                <w:lang w:val="en-US"/>
+              </w:rPr>
+            </w:pPr>
+            <w:r>
+              <w:rPr>
+                <w:lang w:val="en-US"/>
+              </w:rPr>
+              <w:t>What can be made of wood?</w:t>
+            </w:r>
+          </w:p>
+        </w:tc>
+      </w:tr>
+      <w:tr>
+        <w:tc>
+          <w:tcPr>
+            <w:tcW w:w="3115" w:type="dxa"/>
+          </w:tcPr>
+          <w:p>
+            <w:pPr>
+              <w:rPr>
+                <w:lang w:val="en-US"/>
+              </w:rPr>
+            </w:pPr>
+            <w:r>
+              <w:rPr>
+                <w:lang w:val="en-US"/>
+              </w:rPr>
+              <w:t>written</w:t>
+            </w:r>
+          </w:p>
+        </w:tc>
+        <w:tc>
+          <w:tcPr>
+            <w:tcW w:w="3115" w:type="dxa"/>
+          </w:tcPr>
+          <w:p>
+            <w:r>
+              <w:t>написано</w:t>
+            </w:r>
+          </w:p>
+        </w:tc>
+        <w:tc>
+          <w:tcPr>
+            <w:tcW w:w="3115" w:type="dxa"/>
+          </w:tcPr>
+          <w:p>
+            <w:pPr>
+              <w:rPr>
+                <w:lang w:val="en-US"/>
+              </w:rPr>
+            </w:pPr>
+            <w:r>
+              <w:rPr>
+                <w:lang w:val="en-US"/>
+              </w:rPr>
+              <w:t>The name of your teacher is written here.</w:t>
+            </w:r>
+          </w:p>
+        </w:tc>
+      </w:tr>
+      <w:tr>
+        <w:tc>
+          <w:tcPr>
+            <w:tcW w:w="3115" w:type="dxa"/>
+          </w:tcPr>
+          <w:p>
+            <w:pPr>
+              <w:rPr>
+                <w:lang w:val="en-US"/>
+              </w:rPr>
+            </w:pPr>
+            <w:r>
+              <w:rPr>
+                <w:lang w:val="en-US"/>
+              </w:rPr>
+              <w:t>The answer to this question cannot be found.</w:t>
+            </w:r>
+          </w:p>
+        </w:tc>
+        <w:tc>
+          <w:tcPr>
+            <w:tcW w:w="3115" w:type="dxa"/>
+          </w:tcPr>
+          <w:p>
+            <w:r>
+              <w:t>Ответ на этот вопрос не может быть найден.</w:t>
+            </w:r>
+          </w:p>
+        </w:tc>
+        <w:tc>
+          <w:tcPr>
+            <w:tcW w:w="3115" w:type="dxa"/>
+          </w:tcPr>
+          <w:p/>
+        </w:tc>
+      </w:tr>
+      <w:tr>
+        <w:tc>
+          <w:tcPr>
+            <w:tcW w:w="3115" w:type="dxa"/>
+          </w:tcPr>
+          <w:p>
+            <w:pPr>
+              <w:rPr>
+                <w:lang w:val="en-US"/>
+              </w:rPr>
+            </w:pPr>
+            <w:r>
+              <w:rPr>
+                <w:lang w:val="en-US"/>
+              </w:rPr>
+              <w:t xml:space="preserve">Three important calls will be scheduled for tomorrow. </w:t>
+            </w:r>
+          </w:p>
+        </w:tc>
+        <w:tc>
+          <w:tcPr>
+            <w:tcW w:w="3115" w:type="dxa"/>
+          </w:tcPr>
+          <w:p>
+            <w:r>
+              <w:t xml:space="preserve">Три важных звонка будут запланированы на завтра. </w:t>
+            </w:r>
+          </w:p>
+        </w:tc>
+        <w:tc>
+          <w:tcPr>
+            <w:tcW w:w="3115" w:type="dxa"/>
+          </w:tcPr>
+          <w:p/>
+        </w:tc>
+      </w:tr>
+      <w:tr>
+        <w:tc>
+          <w:tcPr>
+            <w:tcW w:w="3115" w:type="dxa"/>
+          </w:tcPr>
+          <w:p>
+            <w:pPr>
+              <w:rPr>
+                <w:lang w:val="en-US"/>
+              </w:rPr>
+            </w:pPr>
+            <w:r>
+              <w:rPr>
+                <w:lang w:val="en-US"/>
+              </w:rPr>
+              <w:t xml:space="preserve">This book was given </w:t>
+            </w:r>
+            <w:r>
+              <w:rPr>
+                <w:highlight w:val="yellow"/>
+                <w:lang w:val="en-US"/>
+              </w:rPr>
+              <w:t>to</w:t>
+            </w:r>
+            <w:r>
+              <w:rPr>
+                <w:lang w:val="en-US"/>
+              </w:rPr>
+              <w:t xml:space="preserve"> me by my father.</w:t>
+            </w:r>
+          </w:p>
+        </w:tc>
+        <w:tc>
+          <w:tcPr>
+            <w:tcW w:w="3115" w:type="dxa"/>
+          </w:tcPr>
+          <w:p>
+            <w:r>
+              <w:t xml:space="preserve">Эта книга была дана мне моим отцом. </w:t>
+            </w:r>
+          </w:p>
+        </w:tc>
+        <w:tc>
+          <w:tcPr>
+            <w:tcW w:w="3115" w:type="dxa"/>
+          </w:tcPr>
+          <w:p/>
+        </w:tc>
+      </w:tr>
+      <w:tr>
+        <w:tc>
+          <w:tcPr>
+            <w:tcW w:w="3115" w:type="dxa"/>
+          </w:tcPr>
+          <w:p>
+            <w:pPr>
+              <w:rPr>
+                <w:lang w:val="en-US"/>
+              </w:rPr>
+            </w:pPr>
+            <w:r>
+              <w:rPr>
+                <w:lang w:val="en-US"/>
+              </w:rPr>
+              <w:t xml:space="preserve">This letter is written for you by my teacher. </w:t>
+            </w:r>
+          </w:p>
+        </w:tc>
+        <w:tc>
+          <w:tcPr>
+            <w:tcW w:w="3115" w:type="dxa"/>
+          </w:tcPr>
+          <w:p>
+            <w:r>
+              <w:t xml:space="preserve">Это письмо было написано для тебя моим учителем. </w:t>
+            </w:r>
+          </w:p>
+        </w:tc>
+        <w:tc>
+          <w:tcPr>
+            <w:tcW w:w="3115" w:type="dxa"/>
+          </w:tcPr>
+          <w:p/>
+        </w:tc>
+      </w:tr>
+      <w:tr>
+        <w:tc>
+          <w:tcPr>
+            <w:tcW w:w="3115" w:type="dxa"/>
+          </w:tcPr>
+          <w:p>
+            <w:pPr>
+              <w:rPr>
+                <w:lang w:val="en-US"/>
+              </w:rPr>
+            </w:pPr>
+            <w:r>
+              <w:rPr>
+                <w:lang w:val="en-US"/>
+              </w:rPr>
+              <w:t>My house is built of wood</w:t>
+            </w:r>
+            <w:r>
+              <w:rPr>
+                <w:lang w:val="en-US"/>
+              </w:rPr>
+              <w:t>.</w:t>
+            </w:r>
+          </w:p>
+        </w:tc>
+        <w:tc>
+          <w:tcPr>
+            <w:tcW w:w="3115" w:type="dxa"/>
+          </w:tcPr>
+          <w:p>
+            <w:r>
+              <w:t>Мой дом построен из дерева.</w:t>
+            </w:r>
+          </w:p>
+        </w:tc>
+        <w:tc>
+          <w:tcPr>
+            <w:tcW w:w="3115" w:type="dxa"/>
+          </w:tcPr>
+          <w:p/>
+        </w:tc>
+      </w:tr>
+      <w:tr>
+        <w:tc>
+          <w:tcPr>
+            <w:tcW w:w="3115" w:type="dxa"/>
+          </w:tcPr>
+          <w:p>
+            <w:pPr>
+              <w:rPr>
+                <w:lang w:val="en-US"/>
+              </w:rPr>
+            </w:pPr>
+            <w:r>
+              <w:rPr>
+                <w:lang w:val="en-US"/>
+              </w:rPr>
+              <w:t>Were they built by your uncle?</w:t>
+            </w:r>
+          </w:p>
+        </w:tc>
+        <w:tc>
+          <w:tcPr>
+            <w:tcW w:w="3115" w:type="dxa"/>
+          </w:tcPr>
+          <w:p>
+            <w:r>
+              <w:t>Они были построены твоим дядей?</w:t>
+            </w:r>
+          </w:p>
+        </w:tc>
+        <w:tc>
+          <w:tcPr>
+            <w:tcW w:w="3115" w:type="dxa"/>
+          </w:tcPr>
+          <w:p/>
+        </w:tc>
+      </w:tr>
+      <w:tr>
+        <w:tc>
+          <w:tcPr>
+            <w:tcW w:w="3115" w:type="dxa"/>
+          </w:tcPr>
+          <w:p>
+            <w:pPr>
+              <w:rPr>
+                <w:lang w:val="en-US"/>
+              </w:rPr>
+            </w:pPr>
+            <w:r>
+              <w:rPr>
+                <w:lang w:val="en-US"/>
+              </w:rPr>
+              <w:t xml:space="preserve">These questions were asked by teachers and those were asked </w:t>
+            </w:r>
+            <w:r>
+              <w:rPr>
+                <w:lang w:val="en-US"/>
+              </w:rPr>
+              <w:t>by parents.</w:t>
+            </w:r>
+          </w:p>
+        </w:tc>
+        <w:tc>
+          <w:tcPr>
+            <w:tcW w:w="3115" w:type="dxa"/>
+          </w:tcPr>
+          <w:p>
+            <w:r>
+              <w:t>Эти вопросы были заданы учителями, а те были заданы родителями.</w:t>
+            </w:r>
+          </w:p>
+        </w:tc>
+        <w:tc>
+          <w:tcPr>
+            <w:tcW w:w="3115" w:type="dxa"/>
+          </w:tcPr>
+          <w:p/>
+        </w:tc>
+      </w:tr>
+      <w:tr>
+        <w:tc>
+          <w:tcPr>
+            <w:tcW w:w="3115" w:type="dxa"/>
+          </w:tcPr>
+          <w:p>
+            <w:pPr>
+              <w:rPr>
+                <w:lang w:val="en-US"/>
+              </w:rPr>
+            </w:pPr>
+            <w:r>
+              <w:rPr>
+                <w:lang w:val="en-US"/>
+              </w:rPr>
+              <w:t>Is this text written  by one of you?</w:t>
+            </w:r>
+          </w:p>
+        </w:tc>
+        <w:tc>
+          <w:tcPr>
+            <w:tcW w:w="3115" w:type="dxa"/>
+          </w:tcPr>
+          <w:p>
+            <w:r>
+              <w:t>Этот текст написан одним из вас?</w:t>
+            </w:r>
+          </w:p>
+        </w:tc>
+        <w:tc>
+          <w:tcPr>
+            <w:tcW w:w="3115" w:type="dxa"/>
+          </w:tcPr>
+          <w:p>
+            <w:r>
+              <w:rPr>
+                <w:lang w:val="en-US"/>
+              </w:rPr>
+              <w:t xml:space="preserve">Wrote – </w:t>
+            </w:r>
+            <w:r>
+              <w:t>написал</w:t>
+            </w:r>
+          </w:p>
+          <w:p>
+            <w:r>
+              <w:rPr>
+                <w:lang w:val="en-US"/>
+              </w:rPr>
+              <w:t xml:space="preserve">Written - </w:t>
+            </w:r>
+            <w:r>
+              <w:t>написано</w:t>
+            </w:r>
+          </w:p>
+        </w:tc>
+      </w:tr>
+      <w:tr>
+        <w:tc>
+          <w:tcPr>
+            <w:tcW w:w="3115" w:type="dxa"/>
+          </w:tcPr>
+          <w:p>
+            <w:pPr>
+              <w:rPr>
+                <w:lang w:val="en-US"/>
+              </w:rPr>
+            </w:pPr>
+            <w:r>
+              <w:rPr>
+                <w:lang w:val="en-US"/>
+              </w:rPr>
+              <w:t xml:space="preserve">All the toys were given to children. </w:t>
+            </w:r>
+          </w:p>
+        </w:tc>
+        <w:tc>
+          <w:tcPr>
+            <w:tcW w:w="3115" w:type="dxa"/>
+          </w:tcPr>
+          <w:p>
+            <w:r>
+              <w:t xml:space="preserve">Все игрушки были отданы детям. </w:t>
+            </w:r>
+          </w:p>
+        </w:tc>
+        <w:tc>
+          <w:tcPr>
+            <w:tcW w:w="3115" w:type="dxa"/>
+          </w:tcPr>
+          <w:p/>
+        </w:tc>
+      </w:tr>
+      <w:tr>
+        <w:tc>
+          <w:tcPr>
+            <w:tcW w:w="3115" w:type="dxa"/>
+          </w:tcPr>
+          <w:p>
+            <w:pPr>
+              <w:rPr>
+                <w:lang w:val="en-US"/>
+              </w:rPr>
+            </w:pPr>
+            <w:r>
+              <w:rPr>
+                <w:lang w:val="en-US"/>
+              </w:rPr>
+              <w:t>My pens were found here yesterday.</w:t>
+            </w:r>
+          </w:p>
+        </w:tc>
+        <w:tc>
+          <w:tcPr>
+            <w:tcW w:w="3115" w:type="dxa"/>
+          </w:tcPr>
+          <w:p>
+            <w:r>
+              <w:t>Мои ручки были найдены здесь вчера.</w:t>
+            </w:r>
+          </w:p>
+        </w:tc>
+        <w:tc>
+          <w:tcPr>
+            <w:tcW w:w="3115" w:type="dxa"/>
+          </w:tcPr>
+          <w:p/>
+        </w:tc>
+      </w:tr>
+      <w:tr>
+        <w:tc>
+          <w:tcPr>
+            <w:tcW w:w="3115" w:type="dxa"/>
+          </w:tcPr>
+          <w:p>
+            <w:pPr>
+              <w:rPr>
+                <w:lang w:val="en-US"/>
+              </w:rPr>
+            </w:pPr>
+            <w:r>
+              <w:rPr>
+                <w:lang w:val="en-US"/>
+              </w:rPr>
+              <w:t>The answer to this question cannot be found.</w:t>
+            </w:r>
+          </w:p>
+        </w:tc>
+        <w:tc>
+          <w:tcPr>
+            <w:tcW w:w="3115" w:type="dxa"/>
+          </w:tcPr>
+          <w:p>
+            <w:r>
+              <w:t>Ответ на этот вопрос не может быть найден.</w:t>
+            </w:r>
+          </w:p>
+        </w:tc>
+        <w:tc>
+          <w:tcPr>
+            <w:tcW w:w="3115" w:type="dxa"/>
+          </w:tcPr>
+          <w:p/>
+        </w:tc>
+      </w:tr>
+      <w:tr>
+        <w:tc>
+          <w:tcPr>
+            <w:tcW w:w="3115" w:type="dxa"/>
+          </w:tcPr>
+          <w:p>
+            <w:pPr>
+              <w:rPr>
+                <w:lang w:val="en-US"/>
+              </w:rPr>
+            </w:pPr>
+            <w:r>
+              <w:rPr>
+                <w:lang w:val="en-US"/>
+              </w:rPr>
+              <w:lastRenderedPageBreak/>
+              <w:t>This meeting was scheduled by me.</w:t>
+            </w:r>
+          </w:p>
+        </w:tc>
+        <w:tc>
+          <w:tcPr>
+            <w:tcW w:w="3115" w:type="dxa"/>
+          </w:tcPr>
+          <w:p>
+            <w:r>
+              <w:t xml:space="preserve">Эта встреча была назначена мной. </w:t>
+            </w:r>
+          </w:p>
+        </w:tc>
+        <w:tc>
+          <w:tcPr>
+            <w:tcW w:w="3115" w:type="dxa"/>
+          </w:tcPr>
+          <w:p/>
+        </w:tc>
+      </w:tr>
+      <w:tr>
+        <w:tc>
+          <w:tcPr>
+            <w:tcW w:w="3115" w:type="dxa"/>
+          </w:tcPr>
+          <w:p>
+            <w:pPr>
+              <w:rPr>
+                <w:lang w:val="en-US"/>
+              </w:rPr>
+            </w:pPr>
+            <w:r>
+              <w:rPr>
+                <w:lang w:val="en-US"/>
+              </w:rPr>
+              <w:t>His address was added only yesterday.</w:t>
+            </w:r>
+          </w:p>
+        </w:tc>
+        <w:tc>
+          <w:tcPr>
+            <w:tcW w:w="3115" w:type="dxa"/>
+          </w:tcPr>
+          <w:p>
+            <w:r>
+              <w:t>Его адрес был добавлен только вчера.</w:t>
+            </w:r>
+          </w:p>
+        </w:tc>
+        <w:tc>
+          <w:tcPr>
+            <w:tcW w:w="3115" w:type="dxa"/>
+          </w:tcPr>
+          <w:p/>
+        </w:tc>
+      </w:tr>
+      <w:tr>
+        <w:tc>
+          <w:tcPr>
+            <w:tcW w:w="3115" w:type="dxa"/>
+          </w:tcPr>
+          <w:p/>
+        </w:tc>
+        <w:tc>
+          <w:tcPr>
+            <w:tcW w:w="3115" w:type="dxa"/>
+          </w:tcPr>
+          <w:p/>
+        </w:tc>
+        <w:tc>
+          <w:tcPr>
+            <w:tcW w:w="3115" w:type="dxa"/>
+          </w:tcPr>
+          <w:p/>
+        </w:tc>
+      </w:tr>
+      <w:tr>
+        <w:tc>
+          <w:tcPr>
+            <w:tcW w:w="9345" w:type="dxa"/>
+            <w:gridSpan w:val="3"/>
+          </w:tcPr>
+          <w:p>
+            <w:pPr>
+              <w:jc w:val="center"/>
+              <w:rPr>
+                <w:b/>
+                <w:lang w:val="en-US"/>
+              </w:rPr>
+            </w:pPr>
+            <w:r>
+              <w:rPr>
+                <w:b/>
+                <w:lang w:val="en-US"/>
+              </w:rPr>
+              <w:t>Past (-</w:t>
+            </w:r>
+            <w:proofErr w:type="spellStart"/>
+            <w:r>
+              <w:rPr>
+                <w:b/>
+                <w:lang w:val="en-US"/>
+              </w:rPr>
+              <w:t>ed</w:t>
+            </w:r>
+            <w:proofErr w:type="spellEnd"/>
+            <w:r>
+              <w:rPr>
+                <w:b/>
+                <w:lang w:val="en-US"/>
+              </w:rPr>
+              <w:t>)</w:t>
+            </w:r>
+          </w:p>
+        </w:tc>
+      </w:tr>
+      <w:tr>
+        <w:tc>
+          <w:tcPr>
+            <w:tcW w:w="3115" w:type="dxa"/>
+          </w:tcPr>
+          <w:p>
+            <w:pPr>
+              <w:rPr>
+                <w:lang w:val="en-US"/>
+              </w:rPr>
+            </w:pPr>
+            <w:r>
+              <w:rPr>
+                <w:lang w:val="en-US"/>
+              </w:rPr>
+              <w:t>My parents marri</w:t>
+            </w:r>
+            <w:r>
+              <w:rPr>
+                <w:b/>
+                <w:highlight w:val="yellow"/>
+                <w:lang w:val="en-US"/>
+              </w:rPr>
+              <w:t>ed</w:t>
+            </w:r>
+            <w:r>
+              <w:rPr>
+                <w:lang w:val="en-US"/>
+              </w:rPr>
+              <w:t xml:space="preserve"> only five ears ago.</w:t>
+            </w:r>
+          </w:p>
+        </w:tc>
+        <w:tc>
+          <w:tcPr>
+            <w:tcW w:w="3115" w:type="dxa"/>
+          </w:tcPr>
+          <w:p>
+            <w:pPr>
+              <w:rPr>
+                <w:lang w:val="en-US"/>
+              </w:rPr>
+            </w:pPr>
+            <w:r>
+              <w:t>Мои родители поженились только пять лет назад.</w:t>
+            </w:r>
+          </w:p>
+        </w:tc>
+        <w:tc>
+          <w:tcPr>
+            <w:tcW w:w="3115" w:type="dxa"/>
+          </w:tcPr>
+          <w:p/>
+        </w:tc>
+      </w:tr>
+      <w:tr>
+        <w:tc>
+          <w:tcPr>
+            <w:tcW w:w="3115" w:type="dxa"/>
+          </w:tcPr>
+          <w:p>
+            <w:pPr>
+              <w:rPr>
+                <w:lang w:val="en-US"/>
+              </w:rPr>
+            </w:pPr>
+            <w:r>
+              <w:rPr>
+                <w:lang w:val="en-US"/>
+              </w:rPr>
+              <w:t>The old actor answer</w:t>
+            </w:r>
+            <w:r>
+              <w:rPr>
+                <w:b/>
+                <w:highlight w:val="yellow"/>
+                <w:lang w:val="en-US"/>
+              </w:rPr>
+              <w:t>ed</w:t>
+            </w:r>
+            <w:r>
+              <w:rPr>
+                <w:lang w:val="en-US"/>
+              </w:rPr>
+              <w:t xml:space="preserve"> forty interesting questions.</w:t>
+            </w:r>
+          </w:p>
+        </w:tc>
+        <w:tc>
+          <w:tcPr>
+            <w:tcW w:w="3115" w:type="dxa"/>
+          </w:tcPr>
+          <w:p>
+            <w:r>
+              <w:t>Старый актёр ответил на сорок интересных вопросов.</w:t>
+            </w:r>
+          </w:p>
+        </w:tc>
+        <w:tc>
+          <w:tcPr>
+            <w:tcW w:w="3115" w:type="dxa"/>
+          </w:tcPr>
+          <w:p/>
+        </w:tc>
+      </w:tr>
+      <w:tr>
+        <w:tc>
+          <w:tcPr>
+            <w:tcW w:w="3115" w:type="dxa"/>
+          </w:tcPr>
+          <w:p>
+            <w:pPr>
+              <w:rPr>
+                <w:lang w:val="en-US"/>
+              </w:rPr>
+            </w:pPr>
+            <w:r>
+              <w:rPr>
+                <w:lang w:val="en-US"/>
+              </w:rPr>
+              <w:t>My mother help</w:t>
+            </w:r>
+            <w:r>
+              <w:rPr>
+                <w:b/>
+                <w:highlight w:val="yellow"/>
+                <w:lang w:val="en-US"/>
+              </w:rPr>
+              <w:t>ed</w:t>
+            </w:r>
+            <w:r>
+              <w:rPr>
+                <w:lang w:val="en-US"/>
+              </w:rPr>
+              <w:t xml:space="preserve"> me to answer your question.</w:t>
+            </w:r>
+          </w:p>
+        </w:tc>
+        <w:tc>
+          <w:tcPr>
+            <w:tcW w:w="3115" w:type="dxa"/>
+          </w:tcPr>
+          <w:p>
+            <w:r>
+              <w:t xml:space="preserve">Моя мама помогла мне ответить на ваш вопрос. </w:t>
+            </w:r>
+          </w:p>
+        </w:tc>
+        <w:tc>
+          <w:tcPr>
+            <w:tcW w:w="3115" w:type="dxa"/>
+          </w:tcPr>
+          <w:p/>
+        </w:tc>
+      </w:tr>
+      <w:tr>
+        <w:tc>
+          <w:tcPr>
+            <w:tcW w:w="3115" w:type="dxa"/>
+          </w:tcPr>
+          <w:p>
+            <w:pPr>
+              <w:rPr>
+                <w:lang w:val="en-US"/>
+              </w:rPr>
+            </w:pPr>
+            <w:r>
+              <w:rPr>
+                <w:lang w:val="en-US"/>
+              </w:rPr>
+              <w:t>I walk</w:t>
+            </w:r>
+            <w:r>
+              <w:rPr>
+                <w:b/>
+                <w:highlight w:val="yellow"/>
+                <w:lang w:val="en-US"/>
+              </w:rPr>
+              <w:t>ed</w:t>
+            </w:r>
+            <w:r>
+              <w:rPr>
+                <w:lang w:val="en-US"/>
+              </w:rPr>
+              <w:t xml:space="preserve"> for fifty minutes every evening. </w:t>
+            </w:r>
+          </w:p>
+        </w:tc>
+        <w:tc>
+          <w:tcPr>
+            <w:tcW w:w="3115" w:type="dxa"/>
+          </w:tcPr>
+          <w:p>
+            <w:r>
+              <w:t>Я гулял по пятьдесят минут каждый вечер.</w:t>
+            </w:r>
+          </w:p>
+        </w:tc>
+        <w:tc>
+          <w:tcPr>
+            <w:tcW w:w="3115" w:type="dxa"/>
+          </w:tcPr>
+          <w:p/>
+        </w:tc>
+      </w:tr>
+      <w:tr>
+        <w:tc>
+          <w:tcPr>
+            <w:tcW w:w="3115" w:type="dxa"/>
+          </w:tcPr>
+          <w:p>
+            <w:pPr>
+              <w:rPr>
+                <w:lang w:val="en-US"/>
+              </w:rPr>
+            </w:pPr>
+            <w:r>
+              <w:rPr>
+                <w:lang w:val="en-US"/>
+              </w:rPr>
+              <w:t>She answer</w:t>
+            </w:r>
+            <w:r>
+              <w:rPr>
+                <w:b/>
+                <w:highlight w:val="yellow"/>
+                <w:lang w:val="en-US"/>
+              </w:rPr>
+              <w:t>ed</w:t>
+            </w:r>
+            <w:r>
+              <w:rPr>
+                <w:lang w:val="en-US"/>
+              </w:rPr>
+              <w:t xml:space="preserve"> eighty questions. </w:t>
+            </w:r>
+          </w:p>
+        </w:tc>
+        <w:tc>
+          <w:tcPr>
+            <w:tcW w:w="3115" w:type="dxa"/>
+          </w:tcPr>
+          <w:p>
+            <w:r>
+              <w:t xml:space="preserve">Она ответила на 80 вопросов. </w:t>
+            </w:r>
+          </w:p>
+        </w:tc>
+        <w:tc>
+          <w:tcPr>
+            <w:tcW w:w="3115" w:type="dxa"/>
+          </w:tcPr>
+          <w:p/>
+        </w:tc>
+      </w:tr>
+      <w:tr>
+        <w:tc>
+          <w:tcPr>
+            <w:tcW w:w="3115" w:type="dxa"/>
+          </w:tcPr>
+          <w:p>
+            <w:pPr>
+              <w:rPr>
+                <w:lang w:val="en-US"/>
+              </w:rPr>
+            </w:pPr>
+            <w:r>
+              <w:rPr>
+                <w:lang w:val="en-US"/>
+              </w:rPr>
+              <w:t>We need</w:t>
+            </w:r>
+            <w:r>
+              <w:rPr>
+                <w:b/>
+                <w:highlight w:val="yellow"/>
+                <w:lang w:val="en-US"/>
+              </w:rPr>
+              <w:t>ed</w:t>
+            </w:r>
+            <w:r>
+              <w:rPr>
+                <w:lang w:val="en-US"/>
+              </w:rPr>
+              <w:t xml:space="preserve"> her help two days ago. </w:t>
+            </w:r>
+          </w:p>
+        </w:tc>
+        <w:tc>
+          <w:tcPr>
+            <w:tcW w:w="3115" w:type="dxa"/>
+          </w:tcPr>
+          <w:p>
+            <w:r>
+              <w:t>Нам нужна была её помощь два дня назад.</w:t>
+            </w:r>
+          </w:p>
+        </w:tc>
+        <w:tc>
+          <w:tcPr>
+            <w:tcW w:w="3115" w:type="dxa"/>
+          </w:tcPr>
+          <w:p/>
+        </w:tc>
+      </w:tr>
+      <w:tr>
+        <w:tc>
+          <w:tcPr>
+            <w:tcW w:w="3115" w:type="dxa"/>
+          </w:tcPr>
+          <w:p>
+            <w:pPr>
+              <w:rPr>
+                <w:lang w:val="en-US"/>
+              </w:rPr>
+            </w:pPr>
+            <w:r>
+              <w:rPr>
+                <w:lang w:val="en-US"/>
+              </w:rPr>
+              <w:t>They liv</w:t>
+            </w:r>
+            <w:r>
+              <w:rPr>
+                <w:b/>
+                <w:highlight w:val="yellow"/>
+                <w:lang w:val="en-US"/>
+              </w:rPr>
+              <w:t>ed</w:t>
+            </w:r>
+            <w:r>
+              <w:rPr>
+                <w:lang w:val="en-US"/>
+              </w:rPr>
+              <w:t xml:space="preserve"> there for two months. </w:t>
+            </w:r>
+          </w:p>
+        </w:tc>
+        <w:tc>
+          <w:tcPr>
+            <w:tcW w:w="3115" w:type="dxa"/>
+          </w:tcPr>
+          <w:p>
+            <w:r>
+              <w:t>Они жили там два месяца.</w:t>
+            </w:r>
+          </w:p>
+        </w:tc>
+        <w:tc>
+          <w:tcPr>
+            <w:tcW w:w="3115" w:type="dxa"/>
+          </w:tcPr>
+          <w:p/>
+        </w:tc>
+      </w:tr>
+      <w:tr>
+        <w:tc>
+          <w:tcPr>
+            <w:tcW w:w="3115" w:type="dxa"/>
+          </w:tcPr>
+          <w:p>
+            <w:pPr>
+              <w:rPr>
+                <w:lang w:val="en-US"/>
+              </w:rPr>
+            </w:pPr>
+            <w:r>
+              <w:rPr>
+                <w:lang w:val="en-US"/>
+              </w:rPr>
+              <w:t>He need</w:t>
+            </w:r>
+            <w:r>
+              <w:rPr>
+                <w:b/>
+                <w:highlight w:val="yellow"/>
+                <w:lang w:val="en-US"/>
+              </w:rPr>
+              <w:t>ed</w:t>
+            </w:r>
+            <w:r>
+              <w:rPr>
+                <w:lang w:val="en-US"/>
+              </w:rPr>
+              <w:t xml:space="preserve"> our help.</w:t>
+            </w:r>
+          </w:p>
+        </w:tc>
+        <w:tc>
+          <w:tcPr>
+            <w:tcW w:w="3115" w:type="dxa"/>
+          </w:tcPr>
+          <w:p>
+            <w:r>
+              <w:t>Ему нужна была наша помощь.</w:t>
+            </w:r>
+          </w:p>
+        </w:tc>
+        <w:tc>
+          <w:tcPr>
+            <w:tcW w:w="3115" w:type="dxa"/>
+          </w:tcPr>
+          <w:p/>
+        </w:tc>
+      </w:tr>
+      <w:tr>
+        <w:tc>
+          <w:tcPr>
+            <w:tcW w:w="3115" w:type="dxa"/>
+          </w:tcPr>
+          <w:p>
+            <w:pPr>
+              <w:rPr>
+                <w:lang w:val="en-US"/>
+              </w:rPr>
+            </w:pPr>
+            <w:r>
+              <w:rPr>
+                <w:lang w:val="en-US"/>
+              </w:rPr>
+              <w:t>He never lov</w:t>
+            </w:r>
+            <w:r>
+              <w:rPr>
+                <w:b/>
+                <w:highlight w:val="yellow"/>
+                <w:lang w:val="en-US"/>
+              </w:rPr>
+              <w:t>ed</w:t>
+            </w:r>
+            <w:r>
+              <w:rPr>
+                <w:lang w:val="en-US"/>
+              </w:rPr>
+              <w:t xml:space="preserve"> us.</w:t>
+            </w:r>
+          </w:p>
+        </w:tc>
+        <w:tc>
+          <w:tcPr>
+            <w:tcW w:w="3115" w:type="dxa"/>
+          </w:tcPr>
+          <w:p>
+            <w:r>
+              <w:t>Он никогда не любил нас.</w:t>
+            </w:r>
+          </w:p>
+        </w:tc>
+        <w:tc>
+          <w:tcPr>
+            <w:tcW w:w="3115" w:type="dxa"/>
+          </w:tcPr>
+          <w:p/>
+        </w:tc>
+      </w:tr>
+      <w:tr>
+        <w:tc>
+          <w:tcPr>
+            <w:tcW w:w="3115" w:type="dxa"/>
+          </w:tcPr>
+          <w:p>
+            <w:pPr>
+              <w:rPr>
+                <w:lang w:val="en-US"/>
+              </w:rPr>
+            </w:pPr>
+            <w:r>
+              <w:rPr>
+                <w:lang w:val="en-US"/>
+              </w:rPr>
+              <w:t>She help</w:t>
+            </w:r>
+            <w:r>
+              <w:rPr>
+                <w:b/>
+                <w:highlight w:val="yellow"/>
+                <w:lang w:val="en-US"/>
+              </w:rPr>
+              <w:t>ed</w:t>
+            </w:r>
+            <w:r>
+              <w:rPr>
+                <w:lang w:val="en-US"/>
+              </w:rPr>
+              <w:t xml:space="preserve"> us ten hours ago.</w:t>
+            </w:r>
+          </w:p>
+        </w:tc>
+        <w:tc>
+          <w:tcPr>
+            <w:tcW w:w="3115" w:type="dxa"/>
+          </w:tcPr>
+          <w:p>
+            <w:r>
+              <w:t>Она помогла нам десять часов назад.</w:t>
+            </w:r>
+          </w:p>
+        </w:tc>
+        <w:tc>
+          <w:tcPr>
+            <w:tcW w:w="3115" w:type="dxa"/>
+          </w:tcPr>
+          <w:p/>
+        </w:tc>
+      </w:tr>
+      <w:tr>
+        <w:tc>
+          <w:tcPr>
+            <w:tcW w:w="3115" w:type="dxa"/>
+          </w:tcPr>
+          <w:p>
+            <w:pPr>
+              <w:rPr>
+                <w:lang w:val="en-US"/>
+              </w:rPr>
+            </w:pPr>
+            <w:r>
+              <w:rPr>
+                <w:lang w:val="en-US"/>
+              </w:rPr>
+              <w:t>We marri</w:t>
+            </w:r>
+            <w:r>
+              <w:rPr>
+                <w:b/>
+                <w:highlight w:val="yellow"/>
+                <w:lang w:val="en-US"/>
+              </w:rPr>
+              <w:t>ed</w:t>
+            </w:r>
+            <w:r>
+              <w:rPr>
+                <w:lang w:val="en-US"/>
+              </w:rPr>
+              <w:t xml:space="preserve"> last year.</w:t>
+            </w:r>
+          </w:p>
+        </w:tc>
+        <w:tc>
+          <w:tcPr>
+            <w:tcW w:w="3115" w:type="dxa"/>
+          </w:tcPr>
+          <w:p>
+            <w:r>
+              <w:t>Мы поженились в прошлом году.</w:t>
+            </w:r>
+          </w:p>
+        </w:tc>
+        <w:tc>
+          <w:tcPr>
+            <w:tcW w:w="3115" w:type="dxa"/>
+          </w:tcPr>
+          <w:p/>
+        </w:tc>
+      </w:tr>
+      <w:tr>
+        <w:tc>
+          <w:tcPr>
+            <w:tcW w:w="3115" w:type="dxa"/>
+          </w:tcPr>
+          <w:p>
+            <w:pPr>
+              <w:rPr>
+                <w:lang w:val="en-US"/>
+              </w:rPr>
+            </w:pPr>
+            <w:r>
+              <w:rPr>
+                <w:lang w:val="en-US"/>
+              </w:rPr>
+              <w:t>Your young</w:t>
+            </w:r>
+            <w:r>
+              <w:rPr>
+                <w:highlight w:val="yellow"/>
+                <w:lang w:val="en-US"/>
+              </w:rPr>
+              <w:t>er</w:t>
+            </w:r>
+            <w:r>
+              <w:rPr>
+                <w:lang w:val="en-US"/>
+              </w:rPr>
+              <w:t xml:space="preserve"> sister help</w:t>
+            </w:r>
+            <w:r>
+              <w:rPr>
+                <w:b/>
+                <w:highlight w:val="yellow"/>
+                <w:lang w:val="en-US"/>
+              </w:rPr>
+              <w:t>ed</w:t>
+            </w:r>
+            <w:r>
+              <w:rPr>
+                <w:lang w:val="en-US"/>
+              </w:rPr>
+              <w:t xml:space="preserve"> my family two years ago.</w:t>
+            </w:r>
+          </w:p>
+        </w:tc>
+        <w:tc>
+          <w:tcPr>
+            <w:tcW w:w="3115" w:type="dxa"/>
+          </w:tcPr>
+          <w:p>
+            <w:r>
+              <w:t xml:space="preserve">Твоя младшая сестра помогла моей семье два года назад. </w:t>
+            </w:r>
+          </w:p>
+        </w:tc>
+        <w:tc>
+          <w:tcPr>
+            <w:tcW w:w="3115" w:type="dxa"/>
+          </w:tcPr>
+          <w:p/>
+        </w:tc>
+      </w:tr>
+      <w:tr>
+        <w:tc>
+          <w:tcPr>
+            <w:tcW w:w="3115" w:type="dxa"/>
+          </w:tcPr>
+          <w:p/>
+        </w:tc>
+        <w:tc>
+          <w:tcPr>
+            <w:tcW w:w="3115" w:type="dxa"/>
+          </w:tcPr>
+          <w:p/>
+        </w:tc>
+        <w:tc>
+          <w:tcPr>
+            <w:tcW w:w="3115" w:type="dxa"/>
+          </w:tcPr>
+          <w:p/>
+        </w:tc>
+      </w:tr>
+      <w:tr>
+        <w:tc>
+          <w:tcPr>
+            <w:tcW w:w="9345" w:type="dxa"/>
+            <w:gridSpan w:val="3"/>
+          </w:tcPr>
+          <w:p>
+            <w:pPr>
+              <w:jc w:val="center"/>
+              <w:rPr>
+                <w:b/>
+                <w:lang w:val="en-US"/>
+              </w:rPr>
+            </w:pPr>
+            <w:r>
+              <w:rPr>
+                <w:b/>
+                <w:lang w:val="en-US"/>
+              </w:rPr>
+              <w:t>Past: C+S</w:t>
+            </w:r>
+          </w:p>
+        </w:tc>
+      </w:tr>
+      <w:tr>
+        <w:tc>
+          <w:tcPr>
+            <w:tcW w:w="3115" w:type="dxa"/>
+          </w:tcPr>
+          <w:p>
+            <w:pPr>
+              <w:rPr>
+                <w:lang w:val="en-US"/>
+              </w:rPr>
+            </w:pPr>
+            <w:r>
+              <w:rPr>
+                <w:lang w:val="en-US"/>
+              </w:rPr>
+              <w:t>When I call</w:t>
+            </w:r>
+            <w:r>
+              <w:rPr>
+                <w:highlight w:val="yellow"/>
+                <w:lang w:val="en-US"/>
+              </w:rPr>
+              <w:t>ed</w:t>
+            </w:r>
+            <w:r>
+              <w:rPr>
+                <w:lang w:val="en-US"/>
+              </w:rPr>
+              <w:t xml:space="preserve"> her, she </w:t>
+            </w:r>
+            <w:r>
+              <w:rPr>
+                <w:u w:val="single"/>
+                <w:lang w:val="en-US"/>
+              </w:rPr>
+              <w:t>was watching</w:t>
+            </w:r>
+            <w:r>
+              <w:rPr>
+                <w:lang w:val="en-US"/>
+              </w:rPr>
+              <w:t xml:space="preserve"> a movie.</w:t>
+            </w:r>
+          </w:p>
+        </w:tc>
+        <w:tc>
+          <w:tcPr>
+            <w:tcW w:w="3115" w:type="dxa"/>
+          </w:tcPr>
+          <w:p>
+            <w:r>
+              <w:t xml:space="preserve">Когда я </w:t>
+            </w:r>
+            <w:r>
+              <w:rPr>
+                <w:highlight w:val="yellow"/>
+              </w:rPr>
+              <w:t>позвонил</w:t>
+            </w:r>
+            <w:r>
+              <w:t xml:space="preserve"> ей, она </w:t>
+            </w:r>
+            <w:r>
+              <w:rPr>
+                <w:u w:val="single"/>
+              </w:rPr>
+              <w:t>смотрела</w:t>
+            </w:r>
+            <w:r>
+              <w:t xml:space="preserve"> кино.</w:t>
+            </w:r>
+          </w:p>
+        </w:tc>
+        <w:tc>
+          <w:tcPr>
+            <w:tcW w:w="3115" w:type="dxa"/>
+          </w:tcPr>
+          <w:p/>
+        </w:tc>
+      </w:tr>
+      <w:tr>
+        <w:tc>
+          <w:tcPr>
+            <w:tcW w:w="3115" w:type="dxa"/>
+          </w:tcPr>
+          <w:p>
+            <w:pPr>
+              <w:rPr>
+                <w:lang w:val="en-US"/>
+              </w:rPr>
+            </w:pPr>
+            <w:r>
+              <w:rPr>
+                <w:lang w:val="en-US"/>
+              </w:rPr>
+              <w:t>He call</w:t>
+            </w:r>
+            <w:r>
+              <w:rPr>
+                <w:b/>
+                <w:highlight w:val="yellow"/>
+                <w:lang w:val="en-US"/>
+              </w:rPr>
+              <w:t>ed</w:t>
+            </w:r>
+            <w:r>
+              <w:rPr>
+                <w:lang w:val="en-US"/>
+              </w:rPr>
+              <w:t xml:space="preserve"> me ten times, </w:t>
+            </w:r>
+            <w:r>
+              <w:rPr>
+                <w:highlight w:val="yellow"/>
+                <w:lang w:val="en-US"/>
+              </w:rPr>
+              <w:t>while</w:t>
+            </w:r>
+            <w:r>
+              <w:rPr>
+                <w:lang w:val="en-US"/>
+              </w:rPr>
+              <w:t xml:space="preserve"> I was talking to my mother. </w:t>
+            </w:r>
+          </w:p>
+        </w:tc>
+        <w:tc>
+          <w:tcPr>
+            <w:tcW w:w="3115" w:type="dxa"/>
+          </w:tcPr>
+          <w:p>
+            <w:r>
+              <w:t xml:space="preserve">Он </w:t>
+            </w:r>
+            <w:r>
+              <w:rPr>
+                <w:highlight w:val="yellow"/>
+              </w:rPr>
+              <w:t>звонил</w:t>
+            </w:r>
+            <w:r>
+              <w:t xml:space="preserve"> мне десять раз, </w:t>
+            </w:r>
+            <w:r>
+              <w:rPr>
+                <w:highlight w:val="yellow"/>
+              </w:rPr>
+              <w:t>пока</w:t>
+            </w:r>
+            <w:r>
+              <w:t xml:space="preserve"> я разговаривал со своей мамой.</w:t>
+            </w:r>
+          </w:p>
+        </w:tc>
+        <w:tc>
+          <w:tcPr>
+            <w:tcW w:w="3115" w:type="dxa"/>
+          </w:tcPr>
+          <w:p/>
+        </w:tc>
+      </w:tr>
+      <w:tr>
+        <w:tc>
+          <w:tcPr>
+            <w:tcW w:w="3115" w:type="dxa"/>
+          </w:tcPr>
+          <w:p>
+            <w:pPr>
+              <w:rPr>
+                <w:lang w:val="en-US"/>
+              </w:rPr>
+            </w:pPr>
+            <w:r>
+              <w:rPr>
+                <w:lang w:val="en-US"/>
+              </w:rPr>
+              <w:t>I was checking my emails, when I got a  message from him.</w:t>
+            </w:r>
+          </w:p>
+        </w:tc>
+        <w:tc>
+          <w:tcPr>
+            <w:tcW w:w="3115" w:type="dxa"/>
+          </w:tcPr>
+          <w:p>
+            <w:r>
+              <w:t xml:space="preserve">Я проверял свои </w:t>
+            </w:r>
+            <w:proofErr w:type="spellStart"/>
+            <w:proofErr w:type="gramStart"/>
+            <w:r>
+              <w:t>имейлы</w:t>
+            </w:r>
+            <w:proofErr w:type="spellEnd"/>
+            <w:proofErr w:type="gramEnd"/>
+            <w:r>
+              <w:t xml:space="preserve"> когда я получил сообщение от него. </w:t>
+            </w:r>
+          </w:p>
+        </w:tc>
+        <w:tc>
+          <w:tcPr>
+            <w:tcW w:w="3115" w:type="dxa"/>
+          </w:tcPr>
+          <w:p/>
+        </w:tc>
+      </w:tr>
+      <w:tr>
+        <w:tc>
+          <w:tcPr>
+            <w:tcW w:w="3115" w:type="dxa"/>
+          </w:tcPr>
+          <w:p>
+            <w:pPr>
+              <w:rPr>
+                <w:lang w:val="en-US"/>
+              </w:rPr>
+            </w:pPr>
+            <w:r>
+              <w:rPr>
+                <w:lang w:val="en-US"/>
+              </w:rPr>
+              <w:t>I was working on my new idea, when I received</w:t>
+            </w:r>
+            <w:r>
+              <w:rPr>
+                <w:lang w:val="en-US"/>
+              </w:rPr>
+              <w:t xml:space="preserve"> (</w:t>
+            </w:r>
+            <w:r>
+              <w:rPr>
+                <w:lang w:val="en-US"/>
+              </w:rPr>
+              <w:t>got</w:t>
+            </w:r>
+            <w:r>
+              <w:rPr>
+                <w:lang w:val="en-US"/>
+              </w:rPr>
+              <w:t>)</w:t>
+            </w:r>
+            <w:r>
+              <w:rPr>
+                <w:lang w:val="en-US"/>
+              </w:rPr>
+              <w:t xml:space="preserve"> his message. </w:t>
+            </w:r>
+          </w:p>
+        </w:tc>
+        <w:tc>
+          <w:tcPr>
+            <w:tcW w:w="3115" w:type="dxa"/>
+          </w:tcPr>
+          <w:p>
+            <w:r>
+              <w:t>Я работал над моей новой идеей, когда я получил его сообщение.</w:t>
+            </w:r>
+          </w:p>
+        </w:tc>
+        <w:tc>
+          <w:tcPr>
+            <w:tcW w:w="3115" w:type="dxa"/>
+          </w:tcPr>
+          <w:p/>
+        </w:tc>
+      </w:tr>
+      <w:tr>
+        <w:tc>
+          <w:tcPr>
+            <w:tcW w:w="3115" w:type="dxa"/>
+          </w:tcPr>
+          <w:p>
+            <w:pPr>
+              <w:rPr>
+                <w:lang w:val="en-US"/>
+              </w:rPr>
+            </w:pPr>
+            <w:r>
+              <w:rPr>
+                <w:lang w:val="en-US"/>
+              </w:rPr>
+              <w:t>She was leaving, when I called her.</w:t>
+            </w:r>
+          </w:p>
+        </w:tc>
+        <w:tc>
+          <w:tcPr>
+            <w:tcW w:w="3115" w:type="dxa"/>
+          </w:tcPr>
+          <w:p>
+            <w:r>
+              <w:t xml:space="preserve">Она уходила, когда я позвонил ей. </w:t>
+            </w:r>
+          </w:p>
+        </w:tc>
+        <w:tc>
+          <w:tcPr>
+            <w:tcW w:w="3115" w:type="dxa"/>
+          </w:tcPr>
+          <w:p/>
+        </w:tc>
+      </w:tr>
+      <w:tr>
+        <w:tc>
+          <w:tcPr>
+            <w:tcW w:w="3115" w:type="dxa"/>
+          </w:tcPr>
+          <w:p>
+            <w:pPr>
+              <w:rPr>
+                <w:lang w:val="en-US"/>
+              </w:rPr>
+            </w:pPr>
+            <w:r>
+              <w:rPr>
+                <w:lang w:val="en-US"/>
+              </w:rPr>
+              <w:t>We were talking about him, when I received his message.</w:t>
+            </w:r>
+          </w:p>
+        </w:tc>
+        <w:tc>
+          <w:tcPr>
+            <w:tcW w:w="3115" w:type="dxa"/>
+          </w:tcPr>
+          <w:p>
+            <w:r>
+              <w:t>Мы разговаривали о нём, когда я получил его сообщение.</w:t>
+            </w:r>
+          </w:p>
+        </w:tc>
+        <w:tc>
+          <w:tcPr>
+            <w:tcW w:w="3115" w:type="dxa"/>
+          </w:tcPr>
+          <w:p/>
+        </w:tc>
+      </w:tr>
+      <w:tr>
+        <w:tc>
+          <w:tcPr>
+            <w:tcW w:w="3115" w:type="dxa"/>
+          </w:tcPr>
+          <w:p>
+            <w:pPr>
+              <w:rPr>
+                <w:lang w:val="en-US"/>
+              </w:rPr>
+            </w:pPr>
+            <w:r>
+              <w:rPr>
+                <w:lang w:val="en-US"/>
+              </w:rPr>
+              <w:t xml:space="preserve">I </w:t>
+            </w:r>
+            <w:r>
+              <w:rPr>
+                <w:highlight w:val="green"/>
+                <w:lang w:val="en-US"/>
+              </w:rPr>
+              <w:t>was</w:t>
+            </w:r>
+            <w:r>
+              <w:rPr>
+                <w:lang w:val="en-US"/>
+              </w:rPr>
+              <w:t xml:space="preserve"> </w:t>
+            </w:r>
+            <w:r>
+              <w:rPr>
+                <w:highlight w:val="yellow"/>
+                <w:lang w:val="en-US"/>
+              </w:rPr>
+              <w:t>going to help</w:t>
+            </w:r>
+            <w:r>
+              <w:rPr>
+                <w:lang w:val="en-US"/>
+              </w:rPr>
+              <w:t xml:space="preserve"> them tomorrow. </w:t>
+            </w:r>
+          </w:p>
+        </w:tc>
+        <w:tc>
+          <w:tcPr>
+            <w:tcW w:w="3115" w:type="dxa"/>
+          </w:tcPr>
+          <w:p>
+            <w:r>
+              <w:t xml:space="preserve">Я </w:t>
+            </w:r>
+            <w:r>
+              <w:rPr>
+                <w:highlight w:val="green"/>
+              </w:rPr>
+              <w:t>собирался</w:t>
+            </w:r>
+            <w:r>
+              <w:rPr>
+                <w:highlight w:val="yellow"/>
+              </w:rPr>
+              <w:t xml:space="preserve"> помочь</w:t>
+            </w:r>
+            <w:r>
+              <w:t xml:space="preserve"> им завтра.</w:t>
+            </w:r>
+          </w:p>
+        </w:tc>
+        <w:tc>
+          <w:tcPr>
+            <w:tcW w:w="3115" w:type="dxa"/>
+          </w:tcPr>
+          <w:p/>
+        </w:tc>
+      </w:tr>
+      <w:tr>
+        <w:tc>
+          <w:tcPr>
+            <w:tcW w:w="3115" w:type="dxa"/>
+          </w:tcPr>
+          <w:p>
+            <w:pPr>
+              <w:rPr>
+                <w:lang w:val="en-US"/>
+              </w:rPr>
+            </w:pPr>
+            <w:r>
+              <w:rPr>
+                <w:lang w:val="en-US"/>
+              </w:rPr>
+              <w:t xml:space="preserve">When </w:t>
+            </w:r>
+            <w:r>
+              <w:rPr>
+                <w:highlight w:val="green"/>
+                <w:lang w:val="en-US"/>
+              </w:rPr>
+              <w:t>we came</w:t>
+            </w:r>
+            <w:r>
+              <w:rPr>
+                <w:lang w:val="en-US"/>
+              </w:rPr>
+              <w:t xml:space="preserve"> they were watching news.</w:t>
+            </w:r>
+          </w:p>
+          <w:p>
+            <w:pPr>
+              <w:rPr>
+                <w:lang w:val="en-US"/>
+              </w:rPr>
+            </w:pPr>
+          </w:p>
+        </w:tc>
+        <w:tc>
+          <w:tcPr>
+            <w:tcW w:w="3115" w:type="dxa"/>
+          </w:tcPr>
+          <w:p>
+            <w:r>
+              <w:t xml:space="preserve">Когда </w:t>
+            </w:r>
+            <w:r>
+              <w:rPr>
+                <w:highlight w:val="green"/>
+              </w:rPr>
+              <w:t>мы пришли</w:t>
+            </w:r>
+            <w:r>
+              <w:t xml:space="preserve"> они смотрели новости.</w:t>
+            </w:r>
+          </w:p>
+        </w:tc>
+        <w:tc>
+          <w:tcPr>
+            <w:tcW w:w="3115" w:type="dxa"/>
+          </w:tcPr>
+          <w:p/>
+        </w:tc>
+      </w:tr>
+      <w:tr>
+        <w:tc>
+          <w:tcPr>
+            <w:tcW w:w="3115" w:type="dxa"/>
+          </w:tcPr>
+          <w:p>
+            <w:pPr>
+              <w:rPr>
+                <w:lang w:val="en-US"/>
+              </w:rPr>
+            </w:pPr>
+            <w:r>
+              <w:rPr>
+                <w:lang w:val="en-US"/>
+              </w:rPr>
+              <w:lastRenderedPageBreak/>
+              <w:t xml:space="preserve">She was checking new messages, </w:t>
+            </w:r>
+            <w:r>
+              <w:rPr>
+                <w:lang w:val="en-US"/>
+              </w:rPr>
+              <w:t>when she got mine.</w:t>
+            </w:r>
+          </w:p>
+        </w:tc>
+        <w:tc>
+          <w:tcPr>
+            <w:tcW w:w="3115" w:type="dxa"/>
+          </w:tcPr>
+          <w:p>
+            <w:r>
+              <w:t>Она проверяла новые сообщения, когда она получила моё.</w:t>
+            </w:r>
+          </w:p>
+        </w:tc>
+        <w:tc>
+          <w:tcPr>
+            <w:tcW w:w="3115" w:type="dxa"/>
+          </w:tcPr>
+          <w:p/>
+        </w:tc>
+      </w:tr>
+      <w:tr>
+        <w:tc>
+          <w:tcPr>
+            <w:tcW w:w="3115" w:type="dxa"/>
+          </w:tcPr>
+          <w:p>
+            <w:pPr>
+              <w:rPr>
+                <w:lang w:val="en-US"/>
+              </w:rPr>
+            </w:pPr>
+            <w:r>
+              <w:rPr>
+                <w:lang w:val="en-US"/>
+              </w:rPr>
+              <w:t xml:space="preserve">She </w:t>
+            </w:r>
+            <w:r>
+              <w:rPr>
+                <w:highlight w:val="green"/>
+                <w:lang w:val="en-US"/>
+              </w:rPr>
+              <w:t>was going to</w:t>
+            </w:r>
+            <w:r>
+              <w:rPr>
+                <w:lang w:val="en-US"/>
+              </w:rPr>
+              <w:t xml:space="preserve"> come a nine.</w:t>
+            </w:r>
+          </w:p>
+        </w:tc>
+        <w:tc>
+          <w:tcPr>
+            <w:tcW w:w="3115" w:type="dxa"/>
+          </w:tcPr>
+          <w:p>
+            <w:r>
+              <w:t xml:space="preserve">Она </w:t>
+            </w:r>
+            <w:r>
+              <w:rPr>
+                <w:highlight w:val="green"/>
+              </w:rPr>
+              <w:t>собиралась</w:t>
+            </w:r>
+            <w:r>
+              <w:t xml:space="preserve"> прийти в девять.</w:t>
+            </w:r>
+          </w:p>
+        </w:tc>
+        <w:tc>
+          <w:tcPr>
+            <w:tcW w:w="3115" w:type="dxa"/>
+          </w:tcPr>
+          <w:p/>
+        </w:tc>
+      </w:tr>
+      <w:tr>
+        <w:tc>
+          <w:tcPr>
+            <w:tcW w:w="3115" w:type="dxa"/>
+          </w:tcPr>
+          <w:p>
+            <w:pPr>
+              <w:rPr>
+                <w:lang w:val="en-US"/>
+              </w:rPr>
+            </w:pPr>
+            <w:r>
+              <w:rPr>
+                <w:highlight w:val="green"/>
+                <w:lang w:val="en-US"/>
+              </w:rPr>
+              <w:t>I was just leaving</w:t>
+            </w:r>
+            <w:r>
+              <w:rPr>
+                <w:lang w:val="en-US"/>
+              </w:rPr>
+              <w:t xml:space="preserve">, when he came. </w:t>
+            </w:r>
+          </w:p>
+        </w:tc>
+        <w:tc>
+          <w:tcPr>
+            <w:tcW w:w="3115" w:type="dxa"/>
+          </w:tcPr>
+          <w:p>
+            <w:r>
+              <w:rPr>
+                <w:highlight w:val="green"/>
+              </w:rPr>
+              <w:t>Я как раз уходил</w:t>
+            </w:r>
+            <w:r>
+              <w:t xml:space="preserve">, когда он пришёл. </w:t>
+            </w:r>
+          </w:p>
+        </w:tc>
+        <w:tc>
+          <w:tcPr>
+            <w:tcW w:w="3115" w:type="dxa"/>
+          </w:tcPr>
+          <w:p/>
+        </w:tc>
+      </w:tr>
+      <w:tr>
+        <w:tc>
+          <w:tcPr>
+            <w:tcW w:w="3115" w:type="dxa"/>
+          </w:tcPr>
+          <w:p>
+            <w:pPr>
+              <w:rPr>
+                <w:lang w:val="en-US"/>
+              </w:rPr>
+            </w:pPr>
+            <w:r>
+              <w:rPr>
+                <w:lang w:val="en-US"/>
+              </w:rPr>
+              <w:t>He was leaving, when he got a message from his brother.</w:t>
+            </w:r>
+          </w:p>
+        </w:tc>
+        <w:tc>
+          <w:tcPr>
+            <w:tcW w:w="3115" w:type="dxa"/>
+          </w:tcPr>
+          <w:p>
+            <w:r>
+              <w:t>Он уходил, когда он получил сообщение от своего брата.</w:t>
+            </w:r>
+            <w:bookmarkStart w:id="0" w:name="_GoBack"/>
+            <w:bookmarkEnd w:id="0"/>
+          </w:p>
         </w:tc>
         <w:tc>
           <w:tcPr>
@@ -10421,7 +13181,7 @@
 </file>
 
 <file path=customXml/itemProps1.xml><?xml version="1.0" encoding="utf-8"?>
-<ds:datastoreItem xmlns:ds="http://schemas.openxmlformats.org/officeDocument/2006/customXml" ds:itemID="{70CE896E-3A20-4DED-A001-54AB276F342D}">
+<ds:datastoreItem xmlns:ds="http://schemas.openxmlformats.org/officeDocument/2006/customXml" ds:itemID="{6EFDA7F6-F9B0-4341-959F-C329D185C394}">
   <ds:schemaRefs>
     <ds:schemaRef ds:uri="http://schemas.openxmlformats.org/officeDocument/2006/bibliography"/>
   </ds:schemaRefs>

</xml_diff>